<commit_message>
102025 cleaned up text explanations and analyst notes and re-verified code working
</commit_message>
<xml_diff>
--- a/Capstone_Model_Report.docx
+++ b/Capstone_Model_Report.docx
@@ -122,7 +122,7 @@
           </w:tcPr>
           <w:p>
             <w:r>
-              <w:t>0.95</w:t>
+              <w:t>1.00</w:t>
             </w:r>
           </w:p>
         </w:tc>
@@ -132,7 +132,7 @@
           </w:tcPr>
           <w:p>
             <w:r>
-              <w:t>0.90</w:t>
+              <w:t>0.99</w:t>
             </w:r>
           </w:p>
         </w:tc>
@@ -142,7 +142,7 @@
           </w:tcPr>
           <w:p>
             <w:r>
-              <w:t>0.83</w:t>
+              <w:t>1.00</w:t>
             </w:r>
           </w:p>
         </w:tc>
@@ -152,7 +152,7 @@
           </w:tcPr>
           <w:p>
             <w:r>
-              <w:t>0.90</w:t>
+              <w:t>0.99</w:t>
             </w:r>
           </w:p>
         </w:tc>
@@ -162,7 +162,7 @@
           </w:tcPr>
           <w:p>
             <w:r>
-              <w:t>0.42</w:t>
+              <w:t>0.86</w:t>
             </w:r>
           </w:p>
         </w:tc>
@@ -172,7 +172,7 @@
           </w:tcPr>
           <w:p>
             <w:r>
-              <w:t>0.83</w:t>
+              <w:t>1.00</w:t>
             </w:r>
           </w:p>
         </w:tc>

</xml_diff>